<commit_message>
Add Resume of the Project to the README and fix Documentation
</commit_message>
<xml_diff>
--- a/Documentation/TYPHON.docx
+++ b/Documentation/TYPHON.docx
@@ -2131,23 +2131,7 @@
                 <w:rFonts w:ascii="Bahnschrift Condensed" w:hAnsi="Bahnschrift Condensed"/>
                 <w:noProof/>
               </w:rPr>
-              <w:t>Block Schem</w:t>
-            </w:r>
-            <w:r>
-              <w:rPr>
-                <w:rStyle w:val="a4"/>
-                <w:rFonts w:ascii="Bahnschrift Condensed" w:hAnsi="Bahnschrift Condensed"/>
-                <w:noProof/>
-              </w:rPr>
-              <w:t>e</w:t>
-            </w:r>
-            <w:r>
-              <w:rPr>
-                <w:rStyle w:val="a4"/>
-                <w:rFonts w:ascii="Bahnschrift Condensed" w:hAnsi="Bahnschrift Condensed"/>
-                <w:noProof/>
-              </w:rPr>
-              <w:t>s of our code</w:t>
+              <w:t>Block Schemes of our code</w:t>
             </w:r>
             <w:r>
               <w:rPr>
@@ -2687,27 +2671,7 @@
           <w:szCs w:val="36"/>
           <w:lang w:val="en-US"/>
         </w:rPr>
-        <w:t xml:space="preserve">A back-end web developer is responsible for server-side web application logic and integration of the work front-end developers do. Back-end developers are usually </w:t>
-      </w:r>
-      <w:proofErr w:type="gramStart"/>
-      <w:r>
-        <w:rPr>
-          <w:rFonts w:ascii="Bahnschrift Condensed" w:hAnsi="Bahnschrift Condensed"/>
-          <w:sz w:val="36"/>
-          <w:szCs w:val="36"/>
-          <w:lang w:val="en-US"/>
-        </w:rPr>
-        <w:t>write</w:t>
-      </w:r>
-      <w:proofErr w:type="gramEnd"/>
-      <w:r>
-        <w:rPr>
-          <w:rFonts w:ascii="Bahnschrift Condensed" w:hAnsi="Bahnschrift Condensed"/>
-          <w:sz w:val="36"/>
-          <w:szCs w:val="36"/>
-          <w:lang w:val="en-US"/>
-        </w:rPr>
-        <w:t xml:space="preserve"> the web services and APIs used by front-end developers and mobile application developers.</w:t>
+        <w:t>A back-end web developer is responsible for server-side web application logic and integration of the work front-end developers do. Back-end developers are usually write the web services and APIs used by front-end developers and mobile application developers.</w:t>
       </w:r>
     </w:p>
     <w:p>
@@ -3633,27 +3597,7 @@
                 <w:szCs w:val="32"/>
                 <w:lang w:val="en-US"/>
               </w:rPr>
-              <w:t xml:space="preserve">PHP is a recursive acronym for "PHP: Hypertext Preprocessor". PHP is a </w:t>
-            </w:r>
-            <w:proofErr w:type="gramStart"/>
-            <w:r>
-              <w:rPr>
-                <w:rFonts w:ascii="Bahnschrift Condensed" w:hAnsi="Bahnschrift Condensed"/>
-                <w:sz w:val="32"/>
-                <w:szCs w:val="32"/>
-                <w:lang w:val="en-US"/>
-              </w:rPr>
-              <w:t>server side</w:t>
-            </w:r>
-            <w:proofErr w:type="gramEnd"/>
-            <w:r>
-              <w:rPr>
-                <w:rFonts w:ascii="Bahnschrift Condensed" w:hAnsi="Bahnschrift Condensed"/>
-                <w:sz w:val="32"/>
-                <w:szCs w:val="32"/>
-                <w:lang w:val="en-US"/>
-              </w:rPr>
-              <w:t xml:space="preserve"> scripting language that is embedded in HTML. It is used to manage dynamic content, databases, session tracking, even build entire e-commerce sites.</w:t>
+              <w:t>PHP is a recursive acronym for "PHP: Hypertext Preprocessor". PHP is a server side scripting language that is embedded in HTML. It is used to manage dynamic content, databases, session tracking, even build entire e-commerce sites.</w:t>
             </w:r>
           </w:p>
         </w:tc>
@@ -5817,7 +5761,25 @@
           <w:szCs w:val="36"/>
           <w:lang w:val="en-US"/>
         </w:rPr>
-        <w:t>Technologika</w:t>
+        <w:t>Technologi</w:t>
+      </w:r>
+      <w:r>
+        <w:rPr>
+          <w:rFonts w:ascii="Bahnschrift Condensed" w:hAnsi="Bahnschrift Condensed"/>
+          <w:sz w:val="36"/>
+          <w:szCs w:val="36"/>
+          <w:lang w:val="en-US"/>
+        </w:rPr>
+        <w:t>c</w:t>
+      </w:r>
+      <w:r>
+        <w:rPr>
+          <w:rFonts w:ascii="Bahnschrift Condensed" w:hAnsi="Bahnschrift Condensed"/>
+          <w:sz w:val="36"/>
+          <w:szCs w:val="36"/>
+          <w:lang w:val="en-US"/>
+        </w:rPr>
+        <w:t>a</w:t>
       </w:r>
       <w:proofErr w:type="spellEnd"/>
       <w:r>

</xml_diff>

<commit_message>
Add explanation of functions in Documentation and Fix README links
</commit_message>
<xml_diff>
--- a/Documentation/TYPHON.docx
+++ b/Documentation/TYPHON.docx
@@ -553,7 +553,7 @@
           <w:szCs w:val="40"/>
         </w:rPr>
       </w:pPr>
-      <w:bookmarkStart w:id="0" w:name="_Toc57475818"/>
+      <w:bookmarkStart w:id="0" w:name="_Toc57741666"/>
       <w:r>
         <w:rPr>
           <w:rFonts w:ascii="Bahnschrift Condensed" w:hAnsi="Bahnschrift Condensed"/>
@@ -642,7 +642,7 @@
             </w:rPr>
             <w:fldChar w:fldCharType="separate"/>
           </w:r>
-          <w:hyperlink w:anchor="_Toc57475818" w:history="1">
+          <w:hyperlink w:anchor="_Toc57741666" w:history="1">
             <w:r>
               <w:rPr>
                 <w:rStyle w:val="a4"/>
@@ -670,7 +670,7 @@
                 <w:noProof/>
                 <w:webHidden/>
               </w:rPr>
-              <w:instrText xml:space="preserve"> PAGEREF _Toc57475818 \h </w:instrText>
+              <w:instrText xml:space="preserve"> PAGEREF _Toc57741666 \h </w:instrText>
             </w:r>
             <w:r>
               <w:rPr>
@@ -713,7 +713,7 @@
               <w:lang w:val="bg-BG" w:eastAsia="bg-BG"/>
             </w:rPr>
           </w:pPr>
-          <w:hyperlink w:anchor="_Toc57475819" w:history="1">
+          <w:hyperlink w:anchor="_Toc57741667" w:history="1">
             <w:r>
               <w:rPr>
                 <w:rStyle w:val="a4"/>
@@ -741,7 +741,7 @@
                 <w:noProof/>
                 <w:webHidden/>
               </w:rPr>
-              <w:instrText xml:space="preserve"> PAGEREF _Toc57475819 \h </w:instrText>
+              <w:instrText xml:space="preserve"> PAGEREF _Toc57741667 \h </w:instrText>
             </w:r>
             <w:r>
               <w:rPr>
@@ -784,7 +784,7 @@
               <w:lang w:val="bg-BG" w:eastAsia="bg-BG"/>
             </w:rPr>
           </w:pPr>
-          <w:hyperlink w:anchor="_Toc57475820" w:history="1">
+          <w:hyperlink w:anchor="_Toc57741668" w:history="1">
             <w:r>
               <w:rPr>
                 <w:rStyle w:val="a4"/>
@@ -812,7 +812,7 @@
                 <w:noProof/>
                 <w:webHidden/>
               </w:rPr>
-              <w:instrText xml:space="preserve"> PAGEREF _Toc57475820 \h </w:instrText>
+              <w:instrText xml:space="preserve"> PAGEREF _Toc57741668 \h </w:instrText>
             </w:r>
             <w:r>
               <w:rPr>
@@ -856,7 +856,7 @@
               <w:lang w:val="bg-BG" w:eastAsia="bg-BG"/>
             </w:rPr>
           </w:pPr>
-          <w:hyperlink w:anchor="_Toc57475821" w:history="1">
+          <w:hyperlink w:anchor="_Toc57741669" w:history="1">
             <w:r>
               <w:rPr>
                 <w:rStyle w:val="a4"/>
@@ -900,7 +900,7 @@
                 <w:noProof/>
                 <w:webHidden/>
               </w:rPr>
-              <w:instrText xml:space="preserve"> PAGEREF _Toc57475821 \h </w:instrText>
+              <w:instrText xml:space="preserve"> PAGEREF _Toc57741669 \h </w:instrText>
             </w:r>
             <w:r>
               <w:rPr>
@@ -944,7 +944,7 @@
               <w:lang w:val="bg-BG" w:eastAsia="bg-BG"/>
             </w:rPr>
           </w:pPr>
-          <w:hyperlink w:anchor="_Toc57475822" w:history="1">
+          <w:hyperlink w:anchor="_Toc57741670" w:history="1">
             <w:r>
               <w:rPr>
                 <w:rStyle w:val="a4"/>
@@ -988,7 +988,7 @@
                 <w:noProof/>
                 <w:webHidden/>
               </w:rPr>
-              <w:instrText xml:space="preserve"> PAGEREF _Toc57475822 \h </w:instrText>
+              <w:instrText xml:space="preserve"> PAGEREF _Toc57741670 \h </w:instrText>
             </w:r>
             <w:r>
               <w:rPr>
@@ -1032,7 +1032,7 @@
               <w:lang w:val="bg-BG" w:eastAsia="bg-BG"/>
             </w:rPr>
           </w:pPr>
-          <w:hyperlink w:anchor="_Toc57475823" w:history="1">
+          <w:hyperlink w:anchor="_Toc57741671" w:history="1">
             <w:r>
               <w:rPr>
                 <w:rStyle w:val="a4"/>
@@ -1076,7 +1076,7 @@
                 <w:noProof/>
                 <w:webHidden/>
               </w:rPr>
-              <w:instrText xml:space="preserve"> PAGEREF _Toc57475823 \h </w:instrText>
+              <w:instrText xml:space="preserve"> PAGEREF _Toc57741671 \h </w:instrText>
             </w:r>
             <w:r>
               <w:rPr>
@@ -1120,7 +1120,7 @@
               <w:lang w:val="bg-BG" w:eastAsia="bg-BG"/>
             </w:rPr>
           </w:pPr>
-          <w:hyperlink w:anchor="_Toc57475824" w:history="1">
+          <w:hyperlink w:anchor="_Toc57741672" w:history="1">
             <w:r>
               <w:rPr>
                 <w:rStyle w:val="a4"/>
@@ -1164,7 +1164,7 @@
                 <w:noProof/>
                 <w:webHidden/>
               </w:rPr>
-              <w:instrText xml:space="preserve"> PAGEREF _Toc57475824 \h </w:instrText>
+              <w:instrText xml:space="preserve"> PAGEREF _Toc57741672 \h </w:instrText>
             </w:r>
             <w:r>
               <w:rPr>
@@ -1207,7 +1207,7 @@
               <w:lang w:val="bg-BG" w:eastAsia="bg-BG"/>
             </w:rPr>
           </w:pPr>
-          <w:hyperlink w:anchor="_Toc57475825" w:history="1">
+          <w:hyperlink w:anchor="_Toc57741673" w:history="1">
             <w:r>
               <w:rPr>
                 <w:rStyle w:val="a4"/>
@@ -1235,7 +1235,7 @@
                 <w:noProof/>
                 <w:webHidden/>
               </w:rPr>
-              <w:instrText xml:space="preserve"> PAGEREF _Toc57475825 \h </w:instrText>
+              <w:instrText xml:space="preserve"> PAGEREF _Toc57741673 \h </w:instrText>
             </w:r>
             <w:r>
               <w:rPr>
@@ -1279,7 +1279,7 @@
               <w:lang w:val="bg-BG" w:eastAsia="bg-BG"/>
             </w:rPr>
           </w:pPr>
-          <w:hyperlink w:anchor="_Toc57475826" w:history="1">
+          <w:hyperlink w:anchor="_Toc57741674" w:history="1">
             <w:r>
               <w:rPr>
                 <w:rStyle w:val="a4"/>
@@ -1323,7 +1323,7 @@
                 <w:noProof/>
                 <w:webHidden/>
               </w:rPr>
-              <w:instrText xml:space="preserve"> PAGEREF _Toc57475826 \h </w:instrText>
+              <w:instrText xml:space="preserve"> PAGEREF _Toc57741674 \h </w:instrText>
             </w:r>
             <w:r>
               <w:rPr>
@@ -1367,7 +1367,7 @@
               <w:lang w:val="bg-BG" w:eastAsia="bg-BG"/>
             </w:rPr>
           </w:pPr>
-          <w:hyperlink w:anchor="_Toc57475827" w:history="1">
+          <w:hyperlink w:anchor="_Toc57741675" w:history="1">
             <w:r>
               <w:rPr>
                 <w:rStyle w:val="a4"/>
@@ -1411,7 +1411,7 @@
                 <w:noProof/>
                 <w:webHidden/>
               </w:rPr>
-              <w:instrText xml:space="preserve"> PAGEREF _Toc57475827 \h </w:instrText>
+              <w:instrText xml:space="preserve"> PAGEREF _Toc57741675 \h </w:instrText>
             </w:r>
             <w:r>
               <w:rPr>
@@ -1455,7 +1455,7 @@
               <w:lang w:val="bg-BG" w:eastAsia="bg-BG"/>
             </w:rPr>
           </w:pPr>
-          <w:hyperlink w:anchor="_Toc57475828" w:history="1">
+          <w:hyperlink w:anchor="_Toc57741676" w:history="1">
             <w:r>
               <w:rPr>
                 <w:rStyle w:val="a4"/>
@@ -1499,7 +1499,7 @@
                 <w:noProof/>
                 <w:webHidden/>
               </w:rPr>
-              <w:instrText xml:space="preserve"> PAGEREF _Toc57475828 \h </w:instrText>
+              <w:instrText xml:space="preserve"> PAGEREF _Toc57741676 \h </w:instrText>
             </w:r>
             <w:r>
               <w:rPr>
@@ -1543,7 +1543,7 @@
               <w:lang w:val="bg-BG" w:eastAsia="bg-BG"/>
             </w:rPr>
           </w:pPr>
-          <w:hyperlink w:anchor="_Toc57475829" w:history="1">
+          <w:hyperlink w:anchor="_Toc57741677" w:history="1">
             <w:r>
               <w:rPr>
                 <w:rStyle w:val="a4"/>
@@ -1587,7 +1587,7 @@
                 <w:noProof/>
                 <w:webHidden/>
               </w:rPr>
-              <w:instrText xml:space="preserve"> PAGEREF _Toc57475829 \h </w:instrText>
+              <w:instrText xml:space="preserve"> PAGEREF _Toc57741677 \h </w:instrText>
             </w:r>
             <w:r>
               <w:rPr>
@@ -1631,7 +1631,7 @@
               <w:lang w:val="bg-BG" w:eastAsia="bg-BG"/>
             </w:rPr>
           </w:pPr>
-          <w:hyperlink w:anchor="_Toc57475830" w:history="1">
+          <w:hyperlink w:anchor="_Toc57741678" w:history="1">
             <w:r>
               <w:rPr>
                 <w:rStyle w:val="a4"/>
@@ -1675,7 +1675,7 @@
                 <w:noProof/>
                 <w:webHidden/>
               </w:rPr>
-              <w:instrText xml:space="preserve"> PAGEREF _Toc57475830 \h </w:instrText>
+              <w:instrText xml:space="preserve"> PAGEREF _Toc57741678 \h </w:instrText>
             </w:r>
             <w:r>
               <w:rPr>
@@ -1719,7 +1719,7 @@
               <w:lang w:val="bg-BG" w:eastAsia="bg-BG"/>
             </w:rPr>
           </w:pPr>
-          <w:hyperlink w:anchor="_Toc57475831" w:history="1">
+          <w:hyperlink w:anchor="_Toc57741679" w:history="1">
             <w:r>
               <w:rPr>
                 <w:rStyle w:val="a4"/>
@@ -1763,7 +1763,7 @@
                 <w:noProof/>
                 <w:webHidden/>
               </w:rPr>
-              <w:instrText xml:space="preserve"> PAGEREF _Toc57475831 \h </w:instrText>
+              <w:instrText xml:space="preserve"> PAGEREF _Toc57741679 \h </w:instrText>
             </w:r>
             <w:r>
               <w:rPr>
@@ -1807,7 +1807,7 @@
               <w:lang w:val="bg-BG" w:eastAsia="bg-BG"/>
             </w:rPr>
           </w:pPr>
-          <w:hyperlink w:anchor="_Toc57475832" w:history="1">
+          <w:hyperlink w:anchor="_Toc57741680" w:history="1">
             <w:r>
               <w:rPr>
                 <w:rStyle w:val="a4"/>
@@ -1851,7 +1851,7 @@
                 <w:noProof/>
                 <w:webHidden/>
               </w:rPr>
-              <w:instrText xml:space="preserve"> PAGEREF _Toc57475832 \h </w:instrText>
+              <w:instrText xml:space="preserve"> PAGEREF _Toc57741680 \h </w:instrText>
             </w:r>
             <w:r>
               <w:rPr>
@@ -1895,7 +1895,7 @@
               <w:lang w:val="bg-BG" w:eastAsia="bg-BG"/>
             </w:rPr>
           </w:pPr>
-          <w:hyperlink w:anchor="_Toc57475833" w:history="1">
+          <w:hyperlink w:anchor="_Toc57741681" w:history="1">
             <w:r>
               <w:rPr>
                 <w:rStyle w:val="a4"/>
@@ -1939,7 +1939,7 @@
                 <w:noProof/>
                 <w:webHidden/>
               </w:rPr>
-              <w:instrText xml:space="preserve"> PAGEREF _Toc57475833 \h </w:instrText>
+              <w:instrText xml:space="preserve"> PAGEREF _Toc57741681 \h </w:instrText>
             </w:r>
             <w:r>
               <w:rPr>
@@ -1982,7 +1982,7 @@
               <w:lang w:val="bg-BG" w:eastAsia="bg-BG"/>
             </w:rPr>
           </w:pPr>
-          <w:hyperlink w:anchor="_Toc57475834" w:history="1">
+          <w:hyperlink w:anchor="_Toc57741682" w:history="1">
             <w:r>
               <w:rPr>
                 <w:rStyle w:val="a4"/>
@@ -2010,7 +2010,7 @@
                 <w:noProof/>
                 <w:webHidden/>
               </w:rPr>
-              <w:instrText xml:space="preserve"> PAGEREF _Toc57475834 \h </w:instrText>
+              <w:instrText xml:space="preserve"> PAGEREF _Toc57741682 \h </w:instrText>
             </w:r>
             <w:r>
               <w:rPr>
@@ -2053,7 +2053,7 @@
               <w:lang w:val="bg-BG" w:eastAsia="bg-BG"/>
             </w:rPr>
           </w:pPr>
-          <w:hyperlink w:anchor="_Toc57475835" w:history="1">
+          <w:hyperlink w:anchor="_Toc57741683" w:history="1">
             <w:r>
               <w:rPr>
                 <w:rStyle w:val="a4"/>
@@ -2081,7 +2081,7 @@
                 <w:noProof/>
                 <w:webHidden/>
               </w:rPr>
-              <w:instrText xml:space="preserve"> PAGEREF _Toc57475835 \h </w:instrText>
+              <w:instrText xml:space="preserve"> PAGEREF _Toc57741683 \h </w:instrText>
             </w:r>
             <w:r>
               <w:rPr>
@@ -2124,14 +2124,30 @@
               <w:lang w:val="bg-BG" w:eastAsia="bg-BG"/>
             </w:rPr>
           </w:pPr>
-          <w:hyperlink w:anchor="_Toc57475836" w:history="1">
+          <w:hyperlink w:anchor="_Toc57741684" w:history="1">
             <w:r>
               <w:rPr>
                 <w:rStyle w:val="a4"/>
                 <w:rFonts w:ascii="Bahnschrift Condensed" w:hAnsi="Bahnschrift Condensed"/>
                 <w:noProof/>
               </w:rPr>
-              <w:t>Block Schemes of our code</w:t>
+              <w:t>Our fu</w:t>
+            </w:r>
+            <w:r>
+              <w:rPr>
+                <w:rStyle w:val="a4"/>
+                <w:rFonts w:ascii="Bahnschrift Condensed" w:hAnsi="Bahnschrift Condensed"/>
+                <w:noProof/>
+              </w:rPr>
+              <w:t>n</w:t>
+            </w:r>
+            <w:r>
+              <w:rPr>
+                <w:rStyle w:val="a4"/>
+                <w:rFonts w:ascii="Bahnschrift Condensed" w:hAnsi="Bahnschrift Condensed"/>
+                <w:noProof/>
+              </w:rPr>
+              <w:t>ctions explained</w:t>
             </w:r>
             <w:r>
               <w:rPr>
@@ -2152,7 +2168,7 @@
                 <w:noProof/>
                 <w:webHidden/>
               </w:rPr>
-              <w:instrText xml:space="preserve"> PAGEREF _Toc57475836 \h </w:instrText>
+              <w:instrText xml:space="preserve"> PAGEREF _Toc57741684 \h </w:instrText>
             </w:r>
             <w:r>
               <w:rPr>
@@ -2195,13 +2211,84 @@
               <w:lang w:val="bg-BG" w:eastAsia="bg-BG"/>
             </w:rPr>
           </w:pPr>
-          <w:hyperlink w:anchor="_Toc57475837" w:history="1">
+          <w:hyperlink w:anchor="_Toc57741685" w:history="1">
             <w:r>
               <w:rPr>
                 <w:rStyle w:val="a4"/>
                 <w:rFonts w:ascii="Bahnschrift Condensed" w:hAnsi="Bahnschrift Condensed"/>
                 <w:noProof/>
               </w:rPr>
+              <w:t>Block Schemes of our code</w:t>
+            </w:r>
+            <w:r>
+              <w:rPr>
+                <w:noProof/>
+                <w:webHidden/>
+              </w:rPr>
+              <w:tab/>
+            </w:r>
+            <w:r>
+              <w:rPr>
+                <w:noProof/>
+                <w:webHidden/>
+              </w:rPr>
+              <w:fldChar w:fldCharType="begin"/>
+            </w:r>
+            <w:r>
+              <w:rPr>
+                <w:noProof/>
+                <w:webHidden/>
+              </w:rPr>
+              <w:instrText xml:space="preserve"> PAGEREF _Toc57741685 \h </w:instrText>
+            </w:r>
+            <w:r>
+              <w:rPr>
+                <w:noProof/>
+                <w:webHidden/>
+              </w:rPr>
+            </w:r>
+            <w:r>
+              <w:rPr>
+                <w:noProof/>
+                <w:webHidden/>
+              </w:rPr>
+              <w:fldChar w:fldCharType="separate"/>
+            </w:r>
+            <w:r>
+              <w:rPr>
+                <w:noProof/>
+                <w:webHidden/>
+              </w:rPr>
+              <w:t>9</w:t>
+            </w:r>
+            <w:r>
+              <w:rPr>
+                <w:noProof/>
+                <w:webHidden/>
+              </w:rPr>
+              <w:fldChar w:fldCharType="end"/>
+            </w:r>
+          </w:hyperlink>
+        </w:p>
+        <w:p>
+          <w:pPr>
+            <w:pStyle w:val="21"/>
+            <w:tabs>
+              <w:tab w:val="right" w:leader="dot" w:pos="9062"/>
+            </w:tabs>
+            <w:rPr>
+              <w:rFonts w:cstheme="minorBidi"/>
+              <w:noProof/>
+              <w:lang w:val="bg-BG" w:eastAsia="bg-BG"/>
+            </w:rPr>
+          </w:pPr>
+          <w:hyperlink w:anchor="_Toc57741686" w:history="1">
+            <w:r>
+              <w:rPr>
+                <w:rStyle w:val="a4"/>
+                <w:rFonts w:ascii="Bahnschrift Condensed" w:hAnsi="Bahnschrift Condensed"/>
+                <w:noProof/>
+              </w:rPr>
               <w:t>Resume of the project</w:t>
             </w:r>
             <w:r>
@@ -2223,7 +2310,7 @@
                 <w:noProof/>
                 <w:webHidden/>
               </w:rPr>
-              <w:instrText xml:space="preserve"> PAGEREF _Toc57475837 \h </w:instrText>
+              <w:instrText xml:space="preserve"> PAGEREF _Toc57741686 \h </w:instrText>
             </w:r>
             <w:r>
               <w:rPr>
@@ -2243,7 +2330,7 @@
                 <w:noProof/>
                 <w:webHidden/>
               </w:rPr>
-              <w:t>21</w:t>
+              <w:t>22</w:t>
             </w:r>
             <w:r>
               <w:rPr>
@@ -2320,7 +2407,7 @@
           <w:lang w:val="en-US"/>
         </w:rPr>
       </w:pPr>
-      <w:bookmarkStart w:id="1" w:name="_Toc57475819"/>
+      <w:bookmarkStart w:id="1" w:name="_Toc57741667"/>
       <w:r>
         <w:rPr>
           <w:rFonts w:ascii="Bahnschrift Condensed" w:hAnsi="Bahnschrift Condensed"/>
@@ -2500,7 +2587,7 @@
           <w:lang w:val="en-US"/>
         </w:rPr>
       </w:pPr>
-      <w:bookmarkStart w:id="3" w:name="_Toc57475820"/>
+      <w:bookmarkStart w:id="3" w:name="_Toc57741668"/>
       <w:r>
         <w:rPr>
           <w:rFonts w:ascii="Bahnschrift Condensed" w:hAnsi="Bahnschrift Condensed"/>
@@ -2528,7 +2615,7 @@
           <w:szCs w:val="40"/>
         </w:rPr>
       </w:pPr>
-      <w:bookmarkStart w:id="4" w:name="_Toc57475821"/>
+      <w:bookmarkStart w:id="4" w:name="_Toc57741669"/>
       <w:r>
         <w:rPr>
           <w:rFonts w:ascii="Bahnschrift Condensed" w:hAnsi="Bahnschrift Condensed"/>
@@ -2577,7 +2664,7 @@
           <w:lang w:val="en-US"/>
         </w:rPr>
       </w:pPr>
-      <w:bookmarkStart w:id="5" w:name="_Toc57475822"/>
+      <w:bookmarkStart w:id="5" w:name="_Toc57741670"/>
       <w:r>
         <w:rPr>
           <w:rFonts w:ascii="Bahnschrift Condensed" w:hAnsi="Bahnschrift Condensed"/>
@@ -2630,7 +2717,7 @@
           <w:szCs w:val="40"/>
         </w:rPr>
       </w:pPr>
-      <w:bookmarkStart w:id="6" w:name="_Toc57475823"/>
+      <w:bookmarkStart w:id="6" w:name="_Toc57741671"/>
       <w:r>
         <w:rPr>
           <w:rFonts w:ascii="Bahnschrift Condensed" w:hAnsi="Bahnschrift Condensed"/>
@@ -2671,7 +2758,27 @@
           <w:szCs w:val="36"/>
           <w:lang w:val="en-US"/>
         </w:rPr>
-        <w:t>A back-end web developer is responsible for server-side web application logic and integration of the work front-end developers do. Back-end developers are usually write the web services and APIs used by front-end developers and mobile application developers.</w:t>
+        <w:t xml:space="preserve">A back-end web developer is responsible for server-side web application logic and integration of the work front-end developers do. Back-end developers are usually </w:t>
+      </w:r>
+      <w:proofErr w:type="gramStart"/>
+      <w:r>
+        <w:rPr>
+          <w:rFonts w:ascii="Bahnschrift Condensed" w:hAnsi="Bahnschrift Condensed"/>
+          <w:sz w:val="36"/>
+          <w:szCs w:val="36"/>
+          <w:lang w:val="en-US"/>
+        </w:rPr>
+        <w:t>write</w:t>
+      </w:r>
+      <w:proofErr w:type="gramEnd"/>
+      <w:r>
+        <w:rPr>
+          <w:rFonts w:ascii="Bahnschrift Condensed" w:hAnsi="Bahnschrift Condensed"/>
+          <w:sz w:val="36"/>
+          <w:szCs w:val="36"/>
+          <w:lang w:val="en-US"/>
+        </w:rPr>
+        <w:t xml:space="preserve"> the web services and APIs used by front-end developers and mobile application developers.</w:t>
       </w:r>
     </w:p>
     <w:p>
@@ -2688,7 +2795,7 @@
           <w:szCs w:val="40"/>
         </w:rPr>
       </w:pPr>
-      <w:bookmarkStart w:id="7" w:name="_Toc57475824"/>
+      <w:bookmarkStart w:id="7" w:name="_Toc57741672"/>
       <w:r>
         <w:rPr>
           <w:rFonts w:ascii="Bahnschrift Condensed" w:hAnsi="Bahnschrift Condensed"/>
@@ -2789,7 +2896,7 @@
           <w:lang w:val="en-US"/>
         </w:rPr>
       </w:pPr>
-      <w:bookmarkStart w:id="8" w:name="_Toc57475825"/>
+      <w:bookmarkStart w:id="8" w:name="_Toc57741673"/>
       <w:r>
         <w:rPr>
           <w:rFonts w:ascii="Bahnschrift Condensed" w:hAnsi="Bahnschrift Condensed"/>
@@ -2837,7 +2944,7 @@
           <w:szCs w:val="40"/>
         </w:rPr>
       </w:pPr>
-      <w:bookmarkStart w:id="9" w:name="_Toc57475826"/>
+      <w:bookmarkStart w:id="9" w:name="_Toc57741674"/>
       <w:r>
         <w:rPr>
           <w:rFonts w:ascii="Bahnschrift Condensed" w:hAnsi="Bahnschrift Condensed"/>
@@ -2888,7 +2995,7 @@
           <w:lang w:val="en-US"/>
         </w:rPr>
       </w:pPr>
-      <w:bookmarkStart w:id="10" w:name="_Toc57475827"/>
+      <w:bookmarkStart w:id="10" w:name="_Toc57741675"/>
       <w:r>
         <w:rPr>
           <w:rFonts w:ascii="Bahnschrift Condensed" w:hAnsi="Bahnschrift Condensed"/>
@@ -2953,7 +3060,7 @@
           <w:szCs w:val="40"/>
         </w:rPr>
       </w:pPr>
-      <w:bookmarkStart w:id="11" w:name="_Toc57475828"/>
+      <w:bookmarkStart w:id="11" w:name="_Toc57741676"/>
       <w:r>
         <w:rPr>
           <w:rFonts w:ascii="Bahnschrift Condensed" w:hAnsi="Bahnschrift Condensed"/>
@@ -3022,7 +3129,7 @@
           <w:lang w:val="en-US"/>
         </w:rPr>
       </w:pPr>
-      <w:bookmarkStart w:id="12" w:name="_Toc57475829"/>
+      <w:bookmarkStart w:id="12" w:name="_Toc57741677"/>
       <w:r>
         <w:rPr>
           <w:rFonts w:ascii="Bahnschrift Condensed" w:hAnsi="Bahnschrift Condensed"/>
@@ -3070,7 +3177,7 @@
           <w:szCs w:val="40"/>
         </w:rPr>
       </w:pPr>
-      <w:bookmarkStart w:id="13" w:name="_Toc57475830"/>
+      <w:bookmarkStart w:id="13" w:name="_Toc57741678"/>
       <w:r>
         <w:rPr>
           <w:rFonts w:ascii="Bahnschrift Condensed" w:hAnsi="Bahnschrift Condensed"/>
@@ -3129,7 +3236,7 @@
           <w:lang w:val="en-US"/>
         </w:rPr>
       </w:pPr>
-      <w:bookmarkStart w:id="14" w:name="_Toc57475831"/>
+      <w:bookmarkStart w:id="14" w:name="_Toc57741679"/>
       <w:r>
         <w:rPr>
           <w:rFonts w:ascii="Bahnschrift Condensed" w:hAnsi="Bahnschrift Condensed"/>
@@ -3182,7 +3289,7 @@
           <w:szCs w:val="40"/>
         </w:rPr>
       </w:pPr>
-      <w:bookmarkStart w:id="15" w:name="_Toc57475832"/>
+      <w:bookmarkStart w:id="15" w:name="_Toc57741680"/>
       <w:r>
         <w:rPr>
           <w:rFonts w:ascii="Bahnschrift Condensed" w:hAnsi="Bahnschrift Condensed"/>
@@ -3239,7 +3346,7 @@
           <w:szCs w:val="40"/>
         </w:rPr>
       </w:pPr>
-      <w:bookmarkStart w:id="16" w:name="_Toc57475833"/>
+      <w:bookmarkStart w:id="16" w:name="_Toc57741681"/>
       <w:r>
         <w:rPr>
           <w:rFonts w:ascii="Bahnschrift Condensed" w:hAnsi="Bahnschrift Condensed"/>
@@ -3318,7 +3425,7 @@
         </w:rPr>
       </w:pPr>
       <w:bookmarkStart w:id="17" w:name="_Диаграма,_описваща_идейния"/>
-      <w:bookmarkStart w:id="18" w:name="_Toc57475834"/>
+      <w:bookmarkStart w:id="18" w:name="_Toc57741682"/>
       <w:bookmarkEnd w:id="17"/>
       <w:r>
         <w:rPr>
@@ -3343,7 +3450,7 @@
           <w:lang w:val="en-US"/>
         </w:rPr>
       </w:pPr>
-      <w:bookmarkStart w:id="19" w:name="_Toc57475835"/>
+      <w:bookmarkStart w:id="19" w:name="_Toc57741683"/>
       <w:r>
         <w:rPr>
           <w:rFonts w:ascii="Bahnschrift Condensed" w:hAnsi="Bahnschrift Condensed"/>
@@ -3597,7 +3704,27 @@
                 <w:szCs w:val="32"/>
                 <w:lang w:val="en-US"/>
               </w:rPr>
-              <w:t>PHP is a recursive acronym for "PHP: Hypertext Preprocessor". PHP is a server side scripting language that is embedded in HTML. It is used to manage dynamic content, databases, session tracking, even build entire e-commerce sites.</w:t>
+              <w:t xml:space="preserve">PHP is a recursive acronym for "PHP: Hypertext Preprocessor". PHP is a </w:t>
+            </w:r>
+            <w:proofErr w:type="gramStart"/>
+            <w:r>
+              <w:rPr>
+                <w:rFonts w:ascii="Bahnschrift Condensed" w:hAnsi="Bahnschrift Condensed"/>
+                <w:sz w:val="32"/>
+                <w:szCs w:val="32"/>
+                <w:lang w:val="en-US"/>
+              </w:rPr>
+              <w:t>server side</w:t>
+            </w:r>
+            <w:proofErr w:type="gramEnd"/>
+            <w:r>
+              <w:rPr>
+                <w:rFonts w:ascii="Bahnschrift Condensed" w:hAnsi="Bahnschrift Condensed"/>
+                <w:sz w:val="32"/>
+                <w:szCs w:val="32"/>
+                <w:lang w:val="en-US"/>
+              </w:rPr>
+              <w:t xml:space="preserve"> scripting language that is embedded in HTML. It is used to manage dynamic content, databases, session tracking, even build entire e-commerce sites.</w:t>
             </w:r>
           </w:p>
         </w:tc>
@@ -3625,7 +3752,1143 @@
     </w:p>
     <w:p>
       <w:pPr>
+        <w:rPr>
+          <w:rFonts w:ascii="Bahnschrift Condensed" w:hAnsi="Bahnschrift Condensed"/>
+          <w:sz w:val="36"/>
+          <w:szCs w:val="36"/>
+          <w:lang w:val="en-US"/>
+        </w:rPr>
+      </w:pPr>
+    </w:p>
+    <w:p>
+      <w:pPr>
+        <w:pStyle w:val="2"/>
         <w:jc w:val="center"/>
+        <w:rPr>
+          <w:rFonts w:ascii="Bahnschrift Condensed" w:hAnsi="Bahnschrift Condensed"/>
+          <w:color w:val="auto"/>
+          <w:sz w:val="40"/>
+          <w:szCs w:val="40"/>
+          <w:lang w:val="en-US"/>
+        </w:rPr>
+      </w:pPr>
+      <w:bookmarkStart w:id="20" w:name="_Toc57741684"/>
+      <w:r>
+        <w:rPr>
+          <w:rFonts w:ascii="Bahnschrift Condensed" w:hAnsi="Bahnschrift Condensed"/>
+          <w:color w:val="auto"/>
+          <w:sz w:val="40"/>
+          <w:szCs w:val="40"/>
+          <w:lang w:val="en-US"/>
+        </w:rPr>
+        <w:lastRenderedPageBreak/>
+        <w:t>Our functions explained</w:t>
+      </w:r>
+      <w:bookmarkEnd w:id="20"/>
+    </w:p>
+    <w:tbl>
+      <w:tblPr>
+        <w:tblpPr w:leftFromText="141" w:rightFromText="141" w:vertAnchor="text" w:horzAnchor="margin" w:tblpXSpec="center" w:tblpY="207"/>
+        <w:tblW w:w="11086" w:type="dxa"/>
+        <w:tblCellMar>
+          <w:left w:w="10" w:type="dxa"/>
+          <w:right w:w="10" w:type="dxa"/>
+        </w:tblCellMar>
+        <w:tblLook w:val="0000" w:firstRow="0" w:lastRow="0" w:firstColumn="0" w:lastColumn="0" w:noHBand="0" w:noVBand="0"/>
+      </w:tblPr>
+      <w:tblGrid>
+        <w:gridCol w:w="5543"/>
+        <w:gridCol w:w="5543"/>
+      </w:tblGrid>
+      <w:tr>
+        <w:tblPrEx>
+          <w:tblCellMar>
+            <w:top w:w="0" w:type="dxa"/>
+            <w:bottom w:w="0" w:type="dxa"/>
+          </w:tblCellMar>
+        </w:tblPrEx>
+        <w:trPr>
+          <w:trHeight w:val="945"/>
+        </w:trPr>
+        <w:tc>
+          <w:tcPr>
+            <w:tcW w:w="5543" w:type="dxa"/>
+            <w:tcBorders>
+              <w:top w:val="single" w:sz="4" w:space="0" w:color="5AA6C0"/>
+              <w:bottom w:val="single" w:sz="4" w:space="0" w:color="5AA6C0"/>
+            </w:tcBorders>
+            <w:shd w:val="clear" w:color="auto" w:fill="auto"/>
+            <w:tcMar>
+              <w:top w:w="0" w:type="dxa"/>
+              <w:left w:w="108" w:type="dxa"/>
+              <w:bottom w:w="0" w:type="dxa"/>
+              <w:right w:w="108" w:type="dxa"/>
+            </w:tcMar>
+          </w:tcPr>
+          <w:p>
+            <w:pPr>
+              <w:rPr>
+                <w:rFonts w:ascii="Bahnschrift Condensed" w:hAnsi="Bahnschrift Condensed"/>
+                <w:b/>
+                <w:bCs/>
+                <w:sz w:val="36"/>
+                <w:szCs w:val="36"/>
+                <w:lang w:val="en-US"/>
+              </w:rPr>
+            </w:pPr>
+            <w:proofErr w:type="spellStart"/>
+            <w:proofErr w:type="gramStart"/>
+            <w:r>
+              <w:rPr>
+                <w:rFonts w:ascii="Bahnschrift Condensed" w:hAnsi="Bahnschrift Condensed"/>
+                <w:b/>
+                <w:bCs/>
+                <w:sz w:val="36"/>
+                <w:szCs w:val="36"/>
+                <w:lang w:val="en-US"/>
+              </w:rPr>
+              <w:t>drawBoard</w:t>
+            </w:r>
+            <w:proofErr w:type="spellEnd"/>
+            <w:r>
+              <w:rPr>
+                <w:rFonts w:ascii="Bahnschrift Condensed" w:hAnsi="Bahnschrift Condensed"/>
+                <w:b/>
+                <w:bCs/>
+                <w:sz w:val="36"/>
+                <w:szCs w:val="36"/>
+                <w:lang w:val="en-US"/>
+              </w:rPr>
+              <w:t>(</w:t>
+            </w:r>
+            <w:proofErr w:type="gramEnd"/>
+            <w:r>
+              <w:rPr>
+                <w:rFonts w:ascii="Bahnschrift Condensed" w:hAnsi="Bahnschrift Condensed"/>
+                <w:b/>
+                <w:bCs/>
+                <w:sz w:val="36"/>
+                <w:szCs w:val="36"/>
+                <w:lang w:val="en-US"/>
+              </w:rPr>
+              <w:t>)</w:t>
+            </w:r>
+          </w:p>
+        </w:tc>
+        <w:tc>
+          <w:tcPr>
+            <w:tcW w:w="5543" w:type="dxa"/>
+            <w:tcBorders>
+              <w:top w:val="single" w:sz="4" w:space="0" w:color="5AA6C0"/>
+              <w:bottom w:val="single" w:sz="4" w:space="0" w:color="5AA6C0"/>
+            </w:tcBorders>
+            <w:shd w:val="clear" w:color="auto" w:fill="auto"/>
+            <w:tcMar>
+              <w:top w:w="0" w:type="dxa"/>
+              <w:left w:w="108" w:type="dxa"/>
+              <w:bottom w:w="0" w:type="dxa"/>
+              <w:right w:w="108" w:type="dxa"/>
+            </w:tcMar>
+          </w:tcPr>
+          <w:p>
+            <w:pPr>
+              <w:rPr>
+                <w:rFonts w:ascii="Bahnschrift Condensed" w:hAnsi="Bahnschrift Condensed"/>
+                <w:b/>
+                <w:bCs/>
+                <w:sz w:val="36"/>
+                <w:szCs w:val="36"/>
+                <w:lang w:val="en-US"/>
+              </w:rPr>
+            </w:pPr>
+            <w:r>
+              <w:rPr>
+                <w:rFonts w:ascii="Bahnschrift Condensed" w:hAnsi="Bahnschrift Condensed"/>
+                <w:b/>
+                <w:bCs/>
+                <w:sz w:val="36"/>
+                <w:szCs w:val="36"/>
+                <w:lang w:val="en-US"/>
+              </w:rPr>
+              <w:t xml:space="preserve">Function that gives every space a unique id, so we know exactly where to put the player’s move on the </w:t>
+            </w:r>
+            <w:proofErr w:type="spellStart"/>
+            <w:r>
+              <w:rPr>
+                <w:rFonts w:ascii="Bahnschrift Condensed" w:hAnsi="Bahnschrift Condensed"/>
+                <w:b/>
+                <w:bCs/>
+                <w:sz w:val="36"/>
+                <w:szCs w:val="36"/>
+                <w:lang w:val="en-US"/>
+              </w:rPr>
+              <w:t>gameData</w:t>
+            </w:r>
+            <w:proofErr w:type="spellEnd"/>
+            <w:r>
+              <w:rPr>
+                <w:rFonts w:ascii="Bahnschrift Condensed" w:hAnsi="Bahnschrift Condensed"/>
+                <w:b/>
+                <w:bCs/>
+                <w:sz w:val="36"/>
+                <w:szCs w:val="36"/>
+                <w:lang w:val="en-US"/>
+              </w:rPr>
+              <w:t xml:space="preserve"> Array</w:t>
+            </w:r>
+          </w:p>
+        </w:tc>
+      </w:tr>
+      <w:tr>
+        <w:tblPrEx>
+          <w:tblCellMar>
+            <w:top w:w="0" w:type="dxa"/>
+            <w:bottom w:w="0" w:type="dxa"/>
+          </w:tblCellMar>
+        </w:tblPrEx>
+        <w:trPr>
+          <w:trHeight w:val="686"/>
+        </w:trPr>
+        <w:tc>
+          <w:tcPr>
+            <w:tcW w:w="5543" w:type="dxa"/>
+            <w:shd w:val="clear" w:color="auto" w:fill="DDEDF2"/>
+            <w:tcMar>
+              <w:top w:w="0" w:type="dxa"/>
+              <w:left w:w="108" w:type="dxa"/>
+              <w:bottom w:w="0" w:type="dxa"/>
+              <w:right w:w="108" w:type="dxa"/>
+            </w:tcMar>
+          </w:tcPr>
+          <w:p>
+            <w:pPr>
+              <w:rPr>
+                <w:rFonts w:ascii="Bahnschrift Condensed" w:hAnsi="Bahnschrift Condensed"/>
+                <w:b/>
+                <w:bCs/>
+                <w:sz w:val="36"/>
+                <w:szCs w:val="36"/>
+                <w:lang w:val="en-US"/>
+              </w:rPr>
+            </w:pPr>
+            <w:proofErr w:type="gramStart"/>
+            <w:r>
+              <w:rPr>
+                <w:rFonts w:ascii="Bahnschrift Condensed" w:hAnsi="Bahnschrift Condensed"/>
+                <w:b/>
+                <w:bCs/>
+                <w:sz w:val="36"/>
+                <w:szCs w:val="36"/>
+                <w:lang w:val="en-US"/>
+              </w:rPr>
+              <w:t>minimax(</w:t>
+            </w:r>
+            <w:proofErr w:type="spellStart"/>
+            <w:proofErr w:type="gramEnd"/>
+            <w:r>
+              <w:rPr>
+                <w:rFonts w:ascii="Bahnschrift Condensed" w:hAnsi="Bahnschrift Condensed"/>
+                <w:b/>
+                <w:bCs/>
+                <w:sz w:val="36"/>
+                <w:szCs w:val="36"/>
+                <w:lang w:val="en-US"/>
+              </w:rPr>
+              <w:t>gameData</w:t>
+            </w:r>
+            <w:proofErr w:type="spellEnd"/>
+            <w:r>
+              <w:rPr>
+                <w:rFonts w:ascii="Bahnschrift Condensed" w:hAnsi="Bahnschrift Condensed"/>
+                <w:b/>
+                <w:bCs/>
+                <w:sz w:val="36"/>
+                <w:szCs w:val="36"/>
+                <w:lang w:val="en-US"/>
+              </w:rPr>
+              <w:t>, PLAYER)</w:t>
+            </w:r>
+          </w:p>
+        </w:tc>
+        <w:tc>
+          <w:tcPr>
+            <w:tcW w:w="5543" w:type="dxa"/>
+            <w:shd w:val="clear" w:color="auto" w:fill="DDEDF2"/>
+            <w:tcMar>
+              <w:top w:w="0" w:type="dxa"/>
+              <w:left w:w="108" w:type="dxa"/>
+              <w:bottom w:w="0" w:type="dxa"/>
+              <w:right w:w="108" w:type="dxa"/>
+            </w:tcMar>
+          </w:tcPr>
+          <w:p>
+            <w:pPr>
+              <w:rPr>
+                <w:rFonts w:ascii="Bahnschrift Condensed" w:hAnsi="Bahnschrift Condensed"/>
+                <w:sz w:val="36"/>
+                <w:szCs w:val="36"/>
+                <w:lang w:val="en-US"/>
+              </w:rPr>
+            </w:pPr>
+            <w:r>
+              <w:rPr>
+                <w:rFonts w:ascii="Bahnschrift Condensed" w:hAnsi="Bahnschrift Condensed"/>
+                <w:sz w:val="36"/>
+                <w:szCs w:val="36"/>
+                <w:lang w:val="en-US"/>
+              </w:rPr>
+              <w:t>Function that has base information</w:t>
+            </w:r>
+          </w:p>
+          <w:p>
+            <w:pPr>
+              <w:numPr>
+                <w:ilvl w:val="0"/>
+                <w:numId w:val="13"/>
+              </w:numPr>
+              <w:rPr>
+                <w:rFonts w:ascii="Bahnschrift Condensed" w:hAnsi="Bahnschrift Condensed"/>
+                <w:sz w:val="36"/>
+                <w:szCs w:val="36"/>
+                <w:lang w:val="en-US"/>
+              </w:rPr>
+            </w:pPr>
+            <w:r>
+              <w:rPr>
+                <w:rFonts w:ascii="Bahnschrift Condensed" w:hAnsi="Bahnschrift Condensed"/>
+                <w:sz w:val="36"/>
+                <w:szCs w:val="36"/>
+                <w:lang w:val="en-US"/>
+              </w:rPr>
+              <w:t>looks for empty spaces and saves all moves and their evaluations</w:t>
+            </w:r>
+          </w:p>
+          <w:p>
+            <w:pPr>
+              <w:numPr>
+                <w:ilvl w:val="0"/>
+                <w:numId w:val="13"/>
+              </w:numPr>
+              <w:rPr>
+                <w:rFonts w:ascii="Bahnschrift Condensed" w:hAnsi="Bahnschrift Condensed"/>
+                <w:sz w:val="36"/>
+                <w:szCs w:val="36"/>
+                <w:lang w:val="en-US"/>
+              </w:rPr>
+            </w:pPr>
+            <w:r>
+              <w:rPr>
+                <w:rFonts w:ascii="Bahnschrift Condensed" w:hAnsi="Bahnschrift Condensed"/>
+                <w:sz w:val="36"/>
+                <w:szCs w:val="36"/>
+                <w:lang w:val="en-US"/>
+              </w:rPr>
+              <w:t>Loops over the empty spaces to evaluate them, gets the id of the empty space, back up the space, make the move for the player, saves the move’s id and evaluation</w:t>
+            </w:r>
+          </w:p>
+          <w:p>
+            <w:pPr>
+              <w:numPr>
+                <w:ilvl w:val="0"/>
+                <w:numId w:val="13"/>
+              </w:numPr>
+              <w:rPr>
+                <w:rFonts w:ascii="Bahnschrift Condensed" w:hAnsi="Bahnschrift Condensed"/>
+                <w:sz w:val="36"/>
+                <w:szCs w:val="36"/>
+                <w:lang w:val="en-US"/>
+              </w:rPr>
+            </w:pPr>
+            <w:r>
+              <w:rPr>
+                <w:rFonts w:ascii="Bahnschrift Condensed" w:hAnsi="Bahnschrift Condensed"/>
+                <w:sz w:val="36"/>
+                <w:szCs w:val="36"/>
+                <w:lang w:val="en-US"/>
+              </w:rPr>
+              <w:t>Moves evaluation, then restores them and save move to moves array</w:t>
+            </w:r>
+          </w:p>
+          <w:p>
+            <w:pPr>
+              <w:numPr>
+                <w:ilvl w:val="0"/>
+                <w:numId w:val="13"/>
+              </w:numPr>
+              <w:rPr>
+                <w:rFonts w:ascii="Bahnschrift Condensed" w:hAnsi="Bahnschrift Condensed"/>
+                <w:sz w:val="36"/>
+                <w:szCs w:val="36"/>
+                <w:lang w:val="en-US"/>
+              </w:rPr>
+            </w:pPr>
+            <w:r>
+              <w:rPr>
+                <w:rFonts w:ascii="Bahnschrift Condensed" w:hAnsi="Bahnschrift Condensed"/>
+                <w:sz w:val="36"/>
+                <w:szCs w:val="36"/>
+                <w:lang w:val="en-US"/>
+              </w:rPr>
+              <w:t>We use algorithm for max</w:t>
+            </w:r>
+            <w:r>
+              <w:rPr>
+                <w:rFonts w:ascii="Bahnschrift Condensed" w:hAnsi="Bahnschrift Condensed"/>
+                <w:sz w:val="36"/>
+                <w:szCs w:val="36"/>
+                <w:lang w:val="en-US"/>
+              </w:rPr>
+              <w:t>i</w:t>
+            </w:r>
+            <w:r>
+              <w:rPr>
+                <w:rFonts w:ascii="Bahnschrift Condensed" w:hAnsi="Bahnschrift Condensed"/>
+                <w:sz w:val="36"/>
+                <w:szCs w:val="36"/>
+                <w:lang w:val="en-US"/>
+              </w:rPr>
+              <w:t>mizer and minimizer and return</w:t>
+            </w:r>
+          </w:p>
+        </w:tc>
+      </w:tr>
+      <w:tr>
+        <w:tblPrEx>
+          <w:tblCellMar>
+            <w:top w:w="0" w:type="dxa"/>
+            <w:bottom w:w="0" w:type="dxa"/>
+          </w:tblCellMar>
+        </w:tblPrEx>
+        <w:trPr>
+          <w:trHeight w:val="686"/>
+        </w:trPr>
+        <w:tc>
+          <w:tcPr>
+            <w:tcW w:w="5543" w:type="dxa"/>
+            <w:shd w:val="clear" w:color="auto" w:fill="auto"/>
+            <w:tcMar>
+              <w:top w:w="0" w:type="dxa"/>
+              <w:left w:w="108" w:type="dxa"/>
+              <w:bottom w:w="0" w:type="dxa"/>
+              <w:right w:w="108" w:type="dxa"/>
+            </w:tcMar>
+          </w:tcPr>
+          <w:p>
+            <w:pPr>
+              <w:rPr>
+                <w:rFonts w:ascii="Bahnschrift Condensed" w:hAnsi="Bahnschrift Condensed"/>
+                <w:b/>
+                <w:bCs/>
+                <w:sz w:val="36"/>
+                <w:szCs w:val="36"/>
+                <w:lang w:val="en-US"/>
+              </w:rPr>
+            </w:pPr>
+            <w:proofErr w:type="spellStart"/>
+            <w:r>
+              <w:rPr>
+                <w:rFonts w:ascii="Bahnschrift Condensed" w:hAnsi="Bahnschrift Condensed"/>
+                <w:b/>
+                <w:bCs/>
+                <w:sz w:val="36"/>
+                <w:szCs w:val="36"/>
+                <w:lang w:val="en-US"/>
+              </w:rPr>
+              <w:t>getEmptySpaces</w:t>
+            </w:r>
+            <w:proofErr w:type="spellEnd"/>
+            <w:r>
+              <w:rPr>
+                <w:rFonts w:ascii="Bahnschrift Condensed" w:hAnsi="Bahnschrift Condensed"/>
+                <w:b/>
+                <w:bCs/>
+                <w:sz w:val="36"/>
+                <w:szCs w:val="36"/>
+                <w:lang w:val="en-US"/>
+              </w:rPr>
+              <w:t>(</w:t>
+            </w:r>
+            <w:proofErr w:type="spellStart"/>
+            <w:r>
+              <w:rPr>
+                <w:rFonts w:ascii="Bahnschrift Condensed" w:hAnsi="Bahnschrift Condensed"/>
+                <w:b/>
+                <w:bCs/>
+                <w:sz w:val="36"/>
+                <w:szCs w:val="36"/>
+                <w:lang w:val="en-US"/>
+              </w:rPr>
+              <w:t>gameData</w:t>
+            </w:r>
+            <w:proofErr w:type="spellEnd"/>
+            <w:r>
+              <w:rPr>
+                <w:rFonts w:ascii="Bahnschrift Condensed" w:hAnsi="Bahnschrift Condensed"/>
+                <w:b/>
+                <w:bCs/>
+                <w:sz w:val="36"/>
+                <w:szCs w:val="36"/>
+                <w:lang w:val="en-US"/>
+              </w:rPr>
+              <w:t>)</w:t>
+            </w:r>
+          </w:p>
+        </w:tc>
+        <w:tc>
+          <w:tcPr>
+            <w:tcW w:w="5543" w:type="dxa"/>
+            <w:shd w:val="clear" w:color="auto" w:fill="auto"/>
+            <w:tcMar>
+              <w:top w:w="0" w:type="dxa"/>
+              <w:left w:w="108" w:type="dxa"/>
+              <w:bottom w:w="0" w:type="dxa"/>
+              <w:right w:w="108" w:type="dxa"/>
+            </w:tcMar>
+          </w:tcPr>
+          <w:p>
+            <w:pPr>
+              <w:rPr>
+                <w:rFonts w:ascii="Bahnschrift Condensed" w:hAnsi="Bahnschrift Condensed"/>
+                <w:sz w:val="36"/>
+                <w:szCs w:val="36"/>
+                <w:lang w:val="en-US"/>
+              </w:rPr>
+            </w:pPr>
+            <w:r>
+              <w:rPr>
+                <w:rFonts w:ascii="Bahnschrift Condensed" w:hAnsi="Bahnschrift Condensed"/>
+                <w:sz w:val="36"/>
+                <w:szCs w:val="36"/>
+                <w:lang w:val="en-US"/>
+              </w:rPr>
+              <w:t>Function that gets empty spaces</w:t>
+            </w:r>
+          </w:p>
+        </w:tc>
+      </w:tr>
+      <w:tr>
+        <w:tblPrEx>
+          <w:tblCellMar>
+            <w:top w:w="0" w:type="dxa"/>
+            <w:bottom w:w="0" w:type="dxa"/>
+          </w:tblCellMar>
+        </w:tblPrEx>
+        <w:trPr>
+          <w:trHeight w:val="674"/>
+        </w:trPr>
+        <w:tc>
+          <w:tcPr>
+            <w:tcW w:w="5543" w:type="dxa"/>
+            <w:shd w:val="clear" w:color="auto" w:fill="DDEDF2"/>
+            <w:tcMar>
+              <w:top w:w="0" w:type="dxa"/>
+              <w:left w:w="108" w:type="dxa"/>
+              <w:bottom w:w="0" w:type="dxa"/>
+              <w:right w:w="108" w:type="dxa"/>
+            </w:tcMar>
+          </w:tcPr>
+          <w:p>
+            <w:pPr>
+              <w:rPr>
+                <w:rFonts w:ascii="Bahnschrift Condensed" w:hAnsi="Bahnschrift Condensed"/>
+                <w:b/>
+                <w:bCs/>
+                <w:sz w:val="36"/>
+                <w:szCs w:val="36"/>
+                <w:lang w:val="en-US"/>
+              </w:rPr>
+            </w:pPr>
+            <w:proofErr w:type="spellStart"/>
+            <w:r>
+              <w:rPr>
+                <w:rFonts w:ascii="Bahnschrift Condensed" w:hAnsi="Bahnschrift Condensed"/>
+                <w:b/>
+                <w:bCs/>
+                <w:sz w:val="36"/>
+                <w:szCs w:val="36"/>
+                <w:lang w:val="en-US"/>
+              </w:rPr>
+              <w:t>getIJ</w:t>
+            </w:r>
+            <w:proofErr w:type="spellEnd"/>
+            <w:r>
+              <w:rPr>
+                <w:rFonts w:ascii="Bahnschrift Condensed" w:hAnsi="Bahnschrift Condensed"/>
+                <w:b/>
+                <w:bCs/>
+                <w:sz w:val="36"/>
+                <w:szCs w:val="36"/>
+                <w:lang w:val="en-US"/>
+              </w:rPr>
+              <w:t>(id)</w:t>
+            </w:r>
+          </w:p>
+        </w:tc>
+        <w:tc>
+          <w:tcPr>
+            <w:tcW w:w="5543" w:type="dxa"/>
+            <w:shd w:val="clear" w:color="auto" w:fill="DDEDF2"/>
+            <w:tcMar>
+              <w:top w:w="0" w:type="dxa"/>
+              <w:left w:w="108" w:type="dxa"/>
+              <w:bottom w:w="0" w:type="dxa"/>
+              <w:right w:w="108" w:type="dxa"/>
+            </w:tcMar>
+          </w:tcPr>
+          <w:p>
+            <w:pPr>
+              <w:rPr>
+                <w:rFonts w:ascii="Bahnschrift Condensed" w:hAnsi="Bahnschrift Condensed"/>
+                <w:sz w:val="36"/>
+                <w:szCs w:val="36"/>
+                <w:lang w:val="en-US"/>
+              </w:rPr>
+            </w:pPr>
+            <w:r>
+              <w:rPr>
+                <w:rFonts w:ascii="Bahnschrift Condensed" w:hAnsi="Bahnschrift Condensed"/>
+                <w:sz w:val="36"/>
+                <w:szCs w:val="36"/>
+                <w:lang w:val="en-US"/>
+              </w:rPr>
+              <w:t xml:space="preserve">Function that gets </w:t>
+            </w:r>
+            <w:proofErr w:type="spellStart"/>
+            <w:r>
+              <w:rPr>
+                <w:rFonts w:ascii="Bahnschrift Condensed" w:hAnsi="Bahnschrift Condensed"/>
+                <w:sz w:val="36"/>
+                <w:szCs w:val="36"/>
+                <w:lang w:val="en-US"/>
+              </w:rPr>
+              <w:t>i</w:t>
+            </w:r>
+            <w:proofErr w:type="spellEnd"/>
+            <w:r>
+              <w:rPr>
+                <w:rFonts w:ascii="Bahnschrift Condensed" w:hAnsi="Bahnschrift Condensed"/>
+                <w:sz w:val="36"/>
+                <w:szCs w:val="36"/>
+                <w:lang w:val="en-US"/>
+              </w:rPr>
+              <w:t xml:space="preserve"> and j of a space</w:t>
+            </w:r>
+          </w:p>
+        </w:tc>
+      </w:tr>
+      <w:tr>
+        <w:tblPrEx>
+          <w:tblCellMar>
+            <w:top w:w="0" w:type="dxa"/>
+            <w:bottom w:w="0" w:type="dxa"/>
+          </w:tblCellMar>
+        </w:tblPrEx>
+        <w:trPr>
+          <w:trHeight w:val="686"/>
+        </w:trPr>
+        <w:tc>
+          <w:tcPr>
+            <w:tcW w:w="5543" w:type="dxa"/>
+            <w:shd w:val="clear" w:color="auto" w:fill="auto"/>
+            <w:tcMar>
+              <w:top w:w="0" w:type="dxa"/>
+              <w:left w:w="108" w:type="dxa"/>
+              <w:bottom w:w="0" w:type="dxa"/>
+              <w:right w:w="108" w:type="dxa"/>
+            </w:tcMar>
+          </w:tcPr>
+          <w:p>
+            <w:pPr>
+              <w:rPr>
+                <w:rFonts w:ascii="Bahnschrift Condensed" w:hAnsi="Bahnschrift Condensed"/>
+                <w:b/>
+                <w:bCs/>
+                <w:sz w:val="36"/>
+                <w:szCs w:val="36"/>
+                <w:lang w:val="en-US"/>
+              </w:rPr>
+            </w:pPr>
+            <w:proofErr w:type="spellStart"/>
+            <w:proofErr w:type="gramStart"/>
+            <w:r>
+              <w:rPr>
+                <w:rFonts w:ascii="Bahnschrift Condensed" w:hAnsi="Bahnschrift Condensed"/>
+                <w:b/>
+                <w:bCs/>
+                <w:sz w:val="36"/>
+                <w:szCs w:val="36"/>
+                <w:lang w:val="en-US"/>
+              </w:rPr>
+              <w:t>isWinner</w:t>
+            </w:r>
+            <w:proofErr w:type="spellEnd"/>
+            <w:r>
+              <w:rPr>
+                <w:rFonts w:ascii="Bahnschrift Condensed" w:hAnsi="Bahnschrift Condensed"/>
+                <w:b/>
+                <w:bCs/>
+                <w:sz w:val="36"/>
+                <w:szCs w:val="36"/>
+                <w:lang w:val="en-US"/>
+              </w:rPr>
+              <w:t>(</w:t>
+            </w:r>
+            <w:proofErr w:type="spellStart"/>
+            <w:proofErr w:type="gramEnd"/>
+            <w:r>
+              <w:rPr>
+                <w:rFonts w:ascii="Bahnschrift Condensed" w:hAnsi="Bahnschrift Condensed"/>
+                <w:b/>
+                <w:bCs/>
+                <w:sz w:val="36"/>
+                <w:szCs w:val="36"/>
+                <w:lang w:val="en-US"/>
+              </w:rPr>
+              <w:t>gameData</w:t>
+            </w:r>
+            <w:proofErr w:type="spellEnd"/>
+            <w:r>
+              <w:rPr>
+                <w:rFonts w:ascii="Bahnschrift Condensed" w:hAnsi="Bahnschrift Condensed"/>
+                <w:b/>
+                <w:bCs/>
+                <w:sz w:val="36"/>
+                <w:szCs w:val="36"/>
+                <w:lang w:val="en-US"/>
+              </w:rPr>
+              <w:t>, player)</w:t>
+            </w:r>
+          </w:p>
+        </w:tc>
+        <w:tc>
+          <w:tcPr>
+            <w:tcW w:w="5543" w:type="dxa"/>
+            <w:shd w:val="clear" w:color="auto" w:fill="auto"/>
+            <w:tcMar>
+              <w:top w:w="0" w:type="dxa"/>
+              <w:left w:w="108" w:type="dxa"/>
+              <w:bottom w:w="0" w:type="dxa"/>
+              <w:right w:w="108" w:type="dxa"/>
+            </w:tcMar>
+          </w:tcPr>
+          <w:p>
+            <w:pPr>
+              <w:rPr>
+                <w:rFonts w:ascii="Bahnschrift Condensed" w:hAnsi="Bahnschrift Condensed"/>
+                <w:sz w:val="36"/>
+                <w:szCs w:val="36"/>
+                <w:lang w:val="en-US"/>
+              </w:rPr>
+            </w:pPr>
+            <w:r>
+              <w:rPr>
+                <w:rFonts w:ascii="Bahnschrift Condensed" w:hAnsi="Bahnschrift Condensed"/>
+                <w:sz w:val="36"/>
+                <w:szCs w:val="36"/>
+                <w:lang w:val="en-US"/>
+              </w:rPr>
+              <w:t>Function that checks for a winner</w:t>
+            </w:r>
+          </w:p>
+        </w:tc>
+      </w:tr>
+      <w:tr>
+        <w:tblPrEx>
+          <w:tblCellMar>
+            <w:top w:w="0" w:type="dxa"/>
+            <w:bottom w:w="0" w:type="dxa"/>
+          </w:tblCellMar>
+        </w:tblPrEx>
+        <w:trPr>
+          <w:trHeight w:val="686"/>
+        </w:trPr>
+        <w:tc>
+          <w:tcPr>
+            <w:tcW w:w="5543" w:type="dxa"/>
+            <w:shd w:val="clear" w:color="auto" w:fill="DDEDF2"/>
+            <w:tcMar>
+              <w:top w:w="0" w:type="dxa"/>
+              <w:left w:w="108" w:type="dxa"/>
+              <w:bottom w:w="0" w:type="dxa"/>
+              <w:right w:w="108" w:type="dxa"/>
+            </w:tcMar>
+          </w:tcPr>
+          <w:p>
+            <w:pPr>
+              <w:rPr>
+                <w:rFonts w:ascii="Bahnschrift Condensed" w:hAnsi="Bahnschrift Condensed"/>
+                <w:b/>
+                <w:bCs/>
+                <w:sz w:val="36"/>
+                <w:szCs w:val="36"/>
+                <w:lang w:val="en-US"/>
+              </w:rPr>
+            </w:pPr>
+            <w:proofErr w:type="spellStart"/>
+            <w:r>
+              <w:rPr>
+                <w:rFonts w:ascii="Bahnschrift Condensed" w:hAnsi="Bahnschrift Condensed"/>
+                <w:b/>
+                <w:bCs/>
+                <w:sz w:val="36"/>
+                <w:szCs w:val="36"/>
+                <w:lang w:val="en-US"/>
+              </w:rPr>
+              <w:t>isTie</w:t>
+            </w:r>
+            <w:proofErr w:type="spellEnd"/>
+            <w:r>
+              <w:rPr>
+                <w:rFonts w:ascii="Bahnschrift Condensed" w:hAnsi="Bahnschrift Condensed"/>
+                <w:b/>
+                <w:bCs/>
+                <w:sz w:val="36"/>
+                <w:szCs w:val="36"/>
+                <w:lang w:val="en-US"/>
+              </w:rPr>
+              <w:t>(</w:t>
+            </w:r>
+            <w:proofErr w:type="spellStart"/>
+            <w:r>
+              <w:rPr>
+                <w:rFonts w:ascii="Bahnschrift Condensed" w:hAnsi="Bahnschrift Condensed"/>
+                <w:b/>
+                <w:bCs/>
+                <w:sz w:val="36"/>
+                <w:szCs w:val="36"/>
+                <w:lang w:val="en-US"/>
+              </w:rPr>
+              <w:t>gameData</w:t>
+            </w:r>
+            <w:proofErr w:type="spellEnd"/>
+            <w:r>
+              <w:rPr>
+                <w:rFonts w:ascii="Bahnschrift Condensed" w:hAnsi="Bahnschrift Condensed"/>
+                <w:b/>
+                <w:bCs/>
+                <w:sz w:val="36"/>
+                <w:szCs w:val="36"/>
+                <w:lang w:val="en-US"/>
+              </w:rPr>
+              <w:t>)</w:t>
+            </w:r>
+          </w:p>
+        </w:tc>
+        <w:tc>
+          <w:tcPr>
+            <w:tcW w:w="5543" w:type="dxa"/>
+            <w:shd w:val="clear" w:color="auto" w:fill="DDEDF2"/>
+            <w:tcMar>
+              <w:top w:w="0" w:type="dxa"/>
+              <w:left w:w="108" w:type="dxa"/>
+              <w:bottom w:w="0" w:type="dxa"/>
+              <w:right w:w="108" w:type="dxa"/>
+            </w:tcMar>
+          </w:tcPr>
+          <w:p>
+            <w:pPr>
+              <w:rPr>
+                <w:rFonts w:ascii="Bahnschrift Condensed" w:hAnsi="Bahnschrift Condensed"/>
+                <w:sz w:val="36"/>
+                <w:szCs w:val="36"/>
+                <w:lang w:val="en-US"/>
+              </w:rPr>
+            </w:pPr>
+            <w:r>
+              <w:rPr>
+                <w:rFonts w:ascii="Bahnschrift Condensed" w:hAnsi="Bahnschrift Condensed"/>
+                <w:sz w:val="36"/>
+                <w:szCs w:val="36"/>
+                <w:lang w:val="en-US"/>
+              </w:rPr>
+              <w:t>Function that checks for a tie</w:t>
+            </w:r>
+          </w:p>
+        </w:tc>
+      </w:tr>
+      <w:tr>
+        <w:tblPrEx>
+          <w:tblCellMar>
+            <w:top w:w="0" w:type="dxa"/>
+            <w:bottom w:w="0" w:type="dxa"/>
+          </w:tblCellMar>
+        </w:tblPrEx>
+        <w:trPr>
+          <w:trHeight w:val="674"/>
+        </w:trPr>
+        <w:tc>
+          <w:tcPr>
+            <w:tcW w:w="5543" w:type="dxa"/>
+            <w:shd w:val="clear" w:color="auto" w:fill="auto"/>
+            <w:tcMar>
+              <w:top w:w="0" w:type="dxa"/>
+              <w:left w:w="108" w:type="dxa"/>
+              <w:bottom w:w="0" w:type="dxa"/>
+              <w:right w:w="108" w:type="dxa"/>
+            </w:tcMar>
+          </w:tcPr>
+          <w:p>
+            <w:pPr>
+              <w:rPr>
+                <w:rFonts w:ascii="Bahnschrift Condensed" w:hAnsi="Bahnschrift Condensed"/>
+                <w:b/>
+                <w:bCs/>
+                <w:sz w:val="36"/>
+                <w:szCs w:val="36"/>
+                <w:lang w:val="en-US"/>
+              </w:rPr>
+            </w:pPr>
+            <w:proofErr w:type="spellStart"/>
+            <w:r>
+              <w:rPr>
+                <w:rFonts w:ascii="Bahnschrift Condensed" w:hAnsi="Bahnschrift Condensed"/>
+                <w:b/>
+                <w:bCs/>
+                <w:sz w:val="36"/>
+                <w:szCs w:val="36"/>
+                <w:lang w:val="en-US"/>
+              </w:rPr>
+              <w:t>showGameOver</w:t>
+            </w:r>
+            <w:proofErr w:type="spellEnd"/>
+            <w:r>
+              <w:rPr>
+                <w:rFonts w:ascii="Bahnschrift Condensed" w:hAnsi="Bahnschrift Condensed"/>
+                <w:b/>
+                <w:bCs/>
+                <w:sz w:val="36"/>
+                <w:szCs w:val="36"/>
+                <w:lang w:val="en-US"/>
+              </w:rPr>
+              <w:t>(player)</w:t>
+            </w:r>
+          </w:p>
+        </w:tc>
+        <w:tc>
+          <w:tcPr>
+            <w:tcW w:w="5543" w:type="dxa"/>
+            <w:shd w:val="clear" w:color="auto" w:fill="auto"/>
+            <w:tcMar>
+              <w:top w:w="0" w:type="dxa"/>
+              <w:left w:w="108" w:type="dxa"/>
+              <w:bottom w:w="0" w:type="dxa"/>
+              <w:right w:w="108" w:type="dxa"/>
+            </w:tcMar>
+          </w:tcPr>
+          <w:p>
+            <w:pPr>
+              <w:rPr>
+                <w:rFonts w:ascii="Bahnschrift Condensed" w:hAnsi="Bahnschrift Condensed"/>
+                <w:sz w:val="36"/>
+                <w:szCs w:val="36"/>
+                <w:lang w:val="en-US"/>
+              </w:rPr>
+            </w:pPr>
+            <w:r>
+              <w:rPr>
+                <w:rFonts w:ascii="Bahnschrift Condensed" w:hAnsi="Bahnschrift Condensed"/>
+                <w:sz w:val="36"/>
+                <w:szCs w:val="36"/>
+                <w:lang w:val="en-US"/>
+              </w:rPr>
+              <w:t>Function that shows game over</w:t>
+            </w:r>
+          </w:p>
+        </w:tc>
+      </w:tr>
+      <w:tr>
+        <w:tblPrEx>
+          <w:tblCellMar>
+            <w:top w:w="0" w:type="dxa"/>
+            <w:bottom w:w="0" w:type="dxa"/>
+          </w:tblCellMar>
+        </w:tblPrEx>
+        <w:trPr>
+          <w:trHeight w:val="686"/>
+        </w:trPr>
+        <w:tc>
+          <w:tcPr>
+            <w:tcW w:w="5543" w:type="dxa"/>
+            <w:shd w:val="clear" w:color="auto" w:fill="DDEDF2"/>
+            <w:tcMar>
+              <w:top w:w="0" w:type="dxa"/>
+              <w:left w:w="108" w:type="dxa"/>
+              <w:bottom w:w="0" w:type="dxa"/>
+              <w:right w:w="108" w:type="dxa"/>
+            </w:tcMar>
+          </w:tcPr>
+          <w:p>
+            <w:pPr>
+              <w:rPr>
+                <w:rFonts w:ascii="Bahnschrift Condensed" w:hAnsi="Bahnschrift Condensed"/>
+                <w:b/>
+                <w:bCs/>
+                <w:sz w:val="36"/>
+                <w:szCs w:val="36"/>
+                <w:lang w:val="en-US"/>
+              </w:rPr>
+            </w:pPr>
+            <w:proofErr w:type="spellStart"/>
+            <w:proofErr w:type="gramStart"/>
+            <w:r>
+              <w:rPr>
+                <w:rFonts w:ascii="Bahnschrift Condensed" w:hAnsi="Bahnschrift Condensed"/>
+                <w:b/>
+                <w:bCs/>
+                <w:sz w:val="36"/>
+                <w:szCs w:val="36"/>
+                <w:lang w:val="en-US"/>
+              </w:rPr>
+              <w:t>drawOnBoard</w:t>
+            </w:r>
+            <w:proofErr w:type="spellEnd"/>
+            <w:r>
+              <w:rPr>
+                <w:rFonts w:ascii="Bahnschrift Condensed" w:hAnsi="Bahnschrift Condensed"/>
+                <w:b/>
+                <w:bCs/>
+                <w:sz w:val="36"/>
+                <w:szCs w:val="36"/>
+                <w:lang w:val="en-US"/>
+              </w:rPr>
+              <w:t>(</w:t>
+            </w:r>
+            <w:proofErr w:type="gramEnd"/>
+            <w:r>
+              <w:rPr>
+                <w:rFonts w:ascii="Bahnschrift Condensed" w:hAnsi="Bahnschrift Condensed"/>
+                <w:b/>
+                <w:bCs/>
+                <w:sz w:val="36"/>
+                <w:szCs w:val="36"/>
+                <w:lang w:val="en-US"/>
+              </w:rPr>
+              <w:t xml:space="preserve">player, </w:t>
+            </w:r>
+            <w:proofErr w:type="spellStart"/>
+            <w:r>
+              <w:rPr>
+                <w:rFonts w:ascii="Bahnschrift Condensed" w:hAnsi="Bahnschrift Condensed"/>
+                <w:b/>
+                <w:bCs/>
+                <w:sz w:val="36"/>
+                <w:szCs w:val="36"/>
+                <w:lang w:val="en-US"/>
+              </w:rPr>
+              <w:t>i</w:t>
+            </w:r>
+            <w:proofErr w:type="spellEnd"/>
+            <w:r>
+              <w:rPr>
+                <w:rFonts w:ascii="Bahnschrift Condensed" w:hAnsi="Bahnschrift Condensed"/>
+                <w:b/>
+                <w:bCs/>
+                <w:sz w:val="36"/>
+                <w:szCs w:val="36"/>
+                <w:lang w:val="en-US"/>
+              </w:rPr>
+              <w:t>, j)</w:t>
+            </w:r>
+          </w:p>
+        </w:tc>
+        <w:tc>
+          <w:tcPr>
+            <w:tcW w:w="5543" w:type="dxa"/>
+            <w:shd w:val="clear" w:color="auto" w:fill="DDEDF2"/>
+            <w:tcMar>
+              <w:top w:w="0" w:type="dxa"/>
+              <w:left w:w="108" w:type="dxa"/>
+              <w:bottom w:w="0" w:type="dxa"/>
+              <w:right w:w="108" w:type="dxa"/>
+            </w:tcMar>
+          </w:tcPr>
+          <w:p>
+            <w:pPr>
+              <w:rPr>
+                <w:rFonts w:ascii="Bahnschrift Condensed" w:hAnsi="Bahnschrift Condensed"/>
+                <w:sz w:val="36"/>
+                <w:szCs w:val="36"/>
+                <w:lang w:val="en-US"/>
+              </w:rPr>
+            </w:pPr>
+            <w:r>
+              <w:rPr>
+                <w:rFonts w:ascii="Bahnschrift Condensed" w:hAnsi="Bahnschrift Condensed"/>
+                <w:sz w:val="36"/>
+                <w:szCs w:val="36"/>
+                <w:lang w:val="en-US"/>
+              </w:rPr>
+              <w:t>Function (draw on board) is for x, y position of the image is the x, y of the clicked space</w:t>
+            </w:r>
+          </w:p>
+        </w:tc>
+      </w:tr>
+      <w:tr>
+        <w:tblPrEx>
+          <w:tblCellMar>
+            <w:top w:w="0" w:type="dxa"/>
+            <w:bottom w:w="0" w:type="dxa"/>
+          </w:tblCellMar>
+        </w:tblPrEx>
+        <w:trPr>
+          <w:trHeight w:val="64"/>
+        </w:trPr>
+        <w:tc>
+          <w:tcPr>
+            <w:tcW w:w="5543" w:type="dxa"/>
+            <w:tcBorders>
+              <w:bottom w:val="single" w:sz="4" w:space="0" w:color="5AA6C0"/>
+            </w:tcBorders>
+            <w:shd w:val="clear" w:color="auto" w:fill="auto"/>
+            <w:tcMar>
+              <w:top w:w="0" w:type="dxa"/>
+              <w:left w:w="108" w:type="dxa"/>
+              <w:bottom w:w="0" w:type="dxa"/>
+              <w:right w:w="108" w:type="dxa"/>
+            </w:tcMar>
+          </w:tcPr>
+          <w:p>
+            <w:pPr>
+              <w:rPr>
+                <w:rFonts w:ascii="Bahnschrift Condensed" w:hAnsi="Bahnschrift Condensed"/>
+                <w:b/>
+                <w:bCs/>
+                <w:sz w:val="36"/>
+                <w:szCs w:val="36"/>
+                <w:lang w:val="en-US"/>
+              </w:rPr>
+            </w:pPr>
+          </w:p>
+        </w:tc>
+        <w:tc>
+          <w:tcPr>
+            <w:tcW w:w="5543" w:type="dxa"/>
+            <w:tcBorders>
+              <w:bottom w:val="single" w:sz="4" w:space="0" w:color="5AA6C0"/>
+            </w:tcBorders>
+            <w:shd w:val="clear" w:color="auto" w:fill="auto"/>
+            <w:tcMar>
+              <w:top w:w="0" w:type="dxa"/>
+              <w:left w:w="108" w:type="dxa"/>
+              <w:bottom w:w="0" w:type="dxa"/>
+              <w:right w:w="108" w:type="dxa"/>
+            </w:tcMar>
+          </w:tcPr>
+          <w:p>
+            <w:pPr>
+              <w:rPr>
+                <w:rFonts w:ascii="Bahnschrift Condensed" w:hAnsi="Bahnschrift Condensed"/>
+                <w:sz w:val="36"/>
+                <w:szCs w:val="36"/>
+                <w:lang w:val="en-US"/>
+              </w:rPr>
+            </w:pPr>
+          </w:p>
+        </w:tc>
+      </w:tr>
+    </w:tbl>
+    <w:p>
+      <w:pPr>
         <w:rPr>
           <w:rFonts w:ascii="Bahnschrift Condensed" w:hAnsi="Bahnschrift Condensed"/>
           <w:sz w:val="36"/>
@@ -3653,7 +4916,7 @@
           <w:lang w:val="en-US"/>
         </w:rPr>
       </w:pPr>
-      <w:bookmarkStart w:id="20" w:name="_Toc57475836"/>
+      <w:bookmarkStart w:id="21" w:name="_Toc57741685"/>
       <w:r>
         <w:rPr>
           <w:rFonts w:ascii="Bahnschrift Condensed" w:hAnsi="Bahnschrift Condensed"/>
@@ -3665,7 +4928,7 @@
         <w:lastRenderedPageBreak/>
         <w:t>Block Schemes of our code</w:t>
       </w:r>
-      <w:bookmarkEnd w:id="20"/>
+      <w:bookmarkEnd w:id="21"/>
     </w:p>
     <w:p>
       <w:pPr>
@@ -5606,7 +6869,7 @@
           <w:lang w:val="en-US"/>
         </w:rPr>
       </w:pPr>
-      <w:bookmarkStart w:id="21" w:name="_Toc57475837"/>
+      <w:bookmarkStart w:id="22" w:name="_Toc57741686"/>
       <w:r>
         <w:rPr>
           <w:rFonts w:ascii="Bahnschrift Condensed" w:hAnsi="Bahnschrift Condensed"/>
@@ -5618,7 +6881,7 @@
         <w:lastRenderedPageBreak/>
         <w:t>Resume of the project</w:t>
       </w:r>
-      <w:bookmarkEnd w:id="21"/>
+      <w:bookmarkEnd w:id="22"/>
     </w:p>
     <w:p>
       <w:pPr>
@@ -6906,6 +8169,95 @@
     </w:lvl>
   </w:abstractNum>
   <w:abstractNum w:abstractNumId="8" w15:restartNumberingAfterBreak="0">
+    <w:nsid w:val="56194FA1"/>
+    <w:multiLevelType w:val="multilevel"/>
+    <w:tmpl w:val="38767D88"/>
+    <w:lvl w:ilvl="0">
+      <w:start w:val="1"/>
+      <w:numFmt w:val="decimal"/>
+      <w:lvlText w:val="%1."/>
+      <w:lvlJc w:val="left"/>
+      <w:pPr>
+        <w:ind w:left="720" w:hanging="360"/>
+      </w:pPr>
+      <w:rPr>
+        <w:rFonts w:ascii="Times New Roman" w:eastAsia="Times New Roman" w:hAnsi="Times New Roman" w:cs="Times New Roman"/>
+      </w:rPr>
+    </w:lvl>
+    <w:lvl w:ilvl="1">
+      <w:start w:val="1"/>
+      <w:numFmt w:val="lowerLetter"/>
+      <w:lvlText w:val="%2."/>
+      <w:lvlJc w:val="left"/>
+      <w:pPr>
+        <w:ind w:left="1440" w:hanging="360"/>
+      </w:pPr>
+    </w:lvl>
+    <w:lvl w:ilvl="2">
+      <w:start w:val="1"/>
+      <w:numFmt w:val="lowerRoman"/>
+      <w:lvlText w:val="%3."/>
+      <w:lvlJc w:val="right"/>
+      <w:pPr>
+        <w:ind w:left="2160" w:hanging="180"/>
+      </w:pPr>
+    </w:lvl>
+    <w:lvl w:ilvl="3">
+      <w:start w:val="1"/>
+      <w:numFmt w:val="decimal"/>
+      <w:lvlText w:val="%4."/>
+      <w:lvlJc w:val="left"/>
+      <w:pPr>
+        <w:ind w:left="2880" w:hanging="360"/>
+      </w:pPr>
+    </w:lvl>
+    <w:lvl w:ilvl="4">
+      <w:start w:val="1"/>
+      <w:numFmt w:val="lowerLetter"/>
+      <w:lvlText w:val="%5."/>
+      <w:lvlJc w:val="left"/>
+      <w:pPr>
+        <w:ind w:left="3600" w:hanging="360"/>
+      </w:pPr>
+    </w:lvl>
+    <w:lvl w:ilvl="5">
+      <w:start w:val="1"/>
+      <w:numFmt w:val="lowerRoman"/>
+      <w:lvlText w:val="%6."/>
+      <w:lvlJc w:val="right"/>
+      <w:pPr>
+        <w:ind w:left="4320" w:hanging="180"/>
+      </w:pPr>
+    </w:lvl>
+    <w:lvl w:ilvl="6">
+      <w:start w:val="1"/>
+      <w:numFmt w:val="decimal"/>
+      <w:lvlText w:val="%7."/>
+      <w:lvlJc w:val="left"/>
+      <w:pPr>
+        <w:ind w:left="5040" w:hanging="360"/>
+      </w:pPr>
+    </w:lvl>
+    <w:lvl w:ilvl="7">
+      <w:start w:val="1"/>
+      <w:numFmt w:val="lowerLetter"/>
+      <w:lvlText w:val="%8."/>
+      <w:lvlJc w:val="left"/>
+      <w:pPr>
+        <w:ind w:left="5760" w:hanging="360"/>
+      </w:pPr>
+    </w:lvl>
+    <w:lvl w:ilvl="8">
+      <w:start w:val="1"/>
+      <w:numFmt w:val="lowerRoman"/>
+      <w:lvlText w:val="%9."/>
+      <w:lvlJc w:val="right"/>
+      <w:pPr>
+        <w:ind w:left="6480" w:hanging="180"/>
+      </w:pPr>
+    </w:lvl>
+  </w:abstractNum>
+  <w:abstractNum w:abstractNumId="9" w15:restartNumberingAfterBreak="0">
     <w:nsid w:val="5AAE1538"/>
     <w:multiLevelType w:val="hybridMultilevel"/>
     <w:tmpl w:val="C6346368"/>
@@ -6994,7 +8346,7 @@
       </w:pPr>
     </w:lvl>
   </w:abstractNum>
-  <w:abstractNum w:abstractNumId="9" w15:restartNumberingAfterBreak="0">
+  <w:abstractNum w:abstractNumId="10" w15:restartNumberingAfterBreak="0">
     <w:nsid w:val="6DB6219D"/>
     <w:multiLevelType w:val="hybridMultilevel"/>
     <w:tmpl w:val="9B1609CA"/>
@@ -7107,7 +8459,7 @@
       </w:rPr>
     </w:lvl>
   </w:abstractNum>
-  <w:abstractNum w:abstractNumId="10" w15:restartNumberingAfterBreak="0">
+  <w:abstractNum w:abstractNumId="11" w15:restartNumberingAfterBreak="0">
     <w:nsid w:val="6DF6337D"/>
     <w:multiLevelType w:val="hybridMultilevel"/>
     <w:tmpl w:val="DAAA23A6"/>
@@ -7220,7 +8572,7 @@
       </w:rPr>
     </w:lvl>
   </w:abstractNum>
-  <w:abstractNum w:abstractNumId="11" w15:restartNumberingAfterBreak="0">
+  <w:abstractNum w:abstractNumId="12" w15:restartNumberingAfterBreak="0">
     <w:nsid w:val="75AD2C7D"/>
     <w:multiLevelType w:val="hybridMultilevel"/>
     <w:tmpl w:val="B582E632"/>
@@ -7334,7 +8686,7 @@
     </w:lvl>
   </w:abstractNum>
   <w:num w:numId="1">
-    <w:abstractNumId w:val="11"/>
+    <w:abstractNumId w:val="12"/>
   </w:num>
   <w:num w:numId="2">
     <w:abstractNumId w:val="6"/>
@@ -7343,16 +8695,16 @@
     <w:abstractNumId w:val="1"/>
   </w:num>
   <w:num w:numId="4">
-    <w:abstractNumId w:val="8"/>
+    <w:abstractNumId w:val="9"/>
   </w:num>
   <w:num w:numId="5">
     <w:abstractNumId w:val="3"/>
   </w:num>
   <w:num w:numId="6">
-    <w:abstractNumId w:val="10"/>
+    <w:abstractNumId w:val="11"/>
   </w:num>
   <w:num w:numId="7">
-    <w:abstractNumId w:val="9"/>
+    <w:abstractNumId w:val="10"/>
   </w:num>
   <w:num w:numId="8">
     <w:abstractNumId w:val="2"/>
@@ -7368,6 +8720,9 @@
   </w:num>
   <w:num w:numId="12">
     <w:abstractNumId w:val="5"/>
+  </w:num>
+  <w:num w:numId="13">
+    <w:abstractNumId w:val="8"/>
   </w:num>
 </w:numbering>
 </file>
@@ -7840,7 +9195,6 @@
   <w:style w:type="character" w:default="1" w:styleId="a0">
     <w:name w:val="Default Paragraph Font"/>
     <w:uiPriority w:val="1"/>
-    <w:semiHidden/>
     <w:unhideWhenUsed/>
   </w:style>
   <w:style w:type="table" w:default="1" w:styleId="a1">

</xml_diff>